<commit_message>
Comments and json output in editor
Most comments are now collected. A second editor component shows the
json output.
</commit_message>
<xml_diff>
--- a/design/Ace voor Perspectives.docx
+++ b/design/Ace voor Perspectives.docx
@@ -7,13 +7,8 @@
         <w:pStyle w:val="Titel"/>
       </w:pPr>
       <w:r>
-        <w:t xml:space="preserve">Ace voor </w:t>
-      </w:r>
-      <w:proofErr w:type="spellStart"/>
-      <w:r>
-        <w:t>Perspectives</w:t>
-      </w:r>
-      <w:proofErr w:type="spellEnd"/>
+        <w:t>Ace voor Perspectives</w:t>
+      </w:r>
     </w:p>
     <w:tbl>
       <w:tblPr>
@@ -102,13 +97,8 @@
       </w:r>
     </w:p>
     <w:p>
-      <w:proofErr w:type="spellStart"/>
-      <w:r>
-        <w:t>Perspect</w:t>
-      </w:r>
-      <w:proofErr w:type="spellEnd"/>
-      <w:r>
-        <w:t xml:space="preserve"> heeft een editor om een model in talige expressies te beschrijven. Deze editor is gebaseerd op ACE (</w:t>
+      <w:r>
+        <w:t>Perspect heeft een editor om een model in talige expressies te beschrijven. Deze editor is gebaseerd op ACE (</w:t>
       </w:r>
       <w:hyperlink r:id="rId7" w:history="1">
         <w:r>
@@ -130,13 +120,8 @@
           <w:numId w:val="13"/>
         </w:numPr>
       </w:pPr>
-      <w:proofErr w:type="gramStart"/>
-      <w:r>
-        <w:t>hoe</w:t>
-      </w:r>
-      <w:proofErr w:type="gramEnd"/>
-      <w:r>
-        <w:t xml:space="preserve"> voor Ace een speciale </w:t>
+      <w:r>
+        <w:t xml:space="preserve">hoe voor Ace een speciale </w:t>
       </w:r>
       <w:r>
         <w:rPr>
@@ -145,15 +130,7 @@
         <w:t>mode</w:t>
       </w:r>
       <w:r>
-        <w:t xml:space="preserve"> voor </w:t>
-      </w:r>
-      <w:proofErr w:type="spellStart"/>
-      <w:r>
-        <w:t>Perspect</w:t>
-      </w:r>
-      <w:proofErr w:type="spellEnd"/>
-      <w:r>
-        <w:t xml:space="preserve"> is gemaakt;</w:t>
+        <w:t xml:space="preserve"> voor Perspect is gemaakt;</w:t>
       </w:r>
     </w:p>
     <w:p>
@@ -164,13 +141,8 @@
           <w:numId w:val="13"/>
         </w:numPr>
       </w:pPr>
-      <w:proofErr w:type="gramStart"/>
-      <w:r>
-        <w:t>de</w:t>
-      </w:r>
-      <w:proofErr w:type="gramEnd"/>
-      <w:r>
-        <w:t xml:space="preserve"> code-organisatie (waar staan de bestanden?)</w:t>
+      <w:r>
+        <w:t>de code-organisatie (waar staan de bestanden?)</w:t>
       </w:r>
     </w:p>
     <w:p>
@@ -181,21 +153,8 @@
           <w:numId w:val="13"/>
         </w:numPr>
       </w:pPr>
-      <w:proofErr w:type="gramStart"/>
-      <w:r>
-        <w:t>de</w:t>
-      </w:r>
-      <w:proofErr w:type="gramEnd"/>
-      <w:r>
-        <w:t xml:space="preserve"> stappen die gezet moeten worden om een nieuwe versie van Ace of van de mode onderdeel te maken van </w:t>
-      </w:r>
-      <w:proofErr w:type="spellStart"/>
-      <w:r>
-        <w:t>Perspect</w:t>
-      </w:r>
-      <w:proofErr w:type="spellEnd"/>
-      <w:r>
-        <w:t>.</w:t>
+      <w:r>
+        <w:t>de stappen die gezet moeten worden om een nieuwe versie van Ace of van de mode onderdeel te maken van Perspect.</w:t>
       </w:r>
     </w:p>
     <w:p>
@@ -203,36 +162,12 @@
         <w:pStyle w:val="Kop1"/>
       </w:pPr>
       <w:r>
-        <w:t xml:space="preserve">De </w:t>
-      </w:r>
-      <w:proofErr w:type="spellStart"/>
-      <w:r>
-        <w:t>Perspect</w:t>
-      </w:r>
-      <w:proofErr w:type="spellEnd"/>
-      <w:r>
-        <w:t xml:space="preserve"> mode</w:t>
-      </w:r>
-    </w:p>
-    <w:p>
-      <w:r>
-        <w:t xml:space="preserve">Ace in </w:t>
-      </w:r>
-      <w:proofErr w:type="spellStart"/>
-      <w:r>
-        <w:t>Perspect</w:t>
-      </w:r>
-      <w:proofErr w:type="spellEnd"/>
-      <w:r>
-        <w:t xml:space="preserve"> is gebaseerd op het Ace voorbeeld van de </w:t>
-      </w:r>
-      <w:proofErr w:type="spellStart"/>
-      <w:r>
-        <w:t>purescript-halogen</w:t>
-      </w:r>
-      <w:proofErr w:type="spellEnd"/>
-      <w:r>
-        <w:t xml:space="preserve"> bibliotheek (</w:t>
+        <w:t>De Perspect mode</w:t>
+      </w:r>
+    </w:p>
+    <w:p>
+      <w:r>
+        <w:t>Ace in Perspect is gebaseerd op het Ace voorbeeld van de purescript-halogen bibliotheek (</w:t>
       </w:r>
       <w:hyperlink r:id="rId8" w:history="1">
         <w:r>
@@ -243,23 +178,7 @@
         </w:r>
       </w:hyperlink>
       <w:r>
-        <w:t xml:space="preserve">. Dit voorbeeld maakt gebruik van de Ace </w:t>
-      </w:r>
-      <w:proofErr w:type="spellStart"/>
-      <w:r>
-        <w:t>wrapper</w:t>
-      </w:r>
-      <w:proofErr w:type="spellEnd"/>
-      <w:r>
-        <w:t xml:space="preserve"> in </w:t>
-      </w:r>
-      <w:proofErr w:type="spellStart"/>
-      <w:r>
-        <w:t>purescript</w:t>
-      </w:r>
-      <w:proofErr w:type="spellEnd"/>
-      <w:r>
-        <w:t xml:space="preserve"> (</w:t>
+        <w:t>. Dit voorbeeld maakt gebruik van de Ace wrapper in purescript (</w:t>
       </w:r>
       <w:hyperlink r:id="rId9" w:history="1">
         <w:r>
@@ -286,19 +205,9 @@
           <w:numId w:val="14"/>
         </w:numPr>
       </w:pPr>
-      <w:proofErr w:type="gramStart"/>
-      <w:r>
-        <w:t>syntax</w:t>
-      </w:r>
-      <w:proofErr w:type="gramEnd"/>
-      <w:r>
-        <w:t xml:space="preserve"> </w:t>
-      </w:r>
-      <w:proofErr w:type="spellStart"/>
-      <w:r>
-        <w:t>coloring</w:t>
-      </w:r>
-      <w:proofErr w:type="spellEnd"/>
+      <w:r>
+        <w:t>syntax coloring</w:t>
+      </w:r>
     </w:p>
     <w:p>
       <w:pPr>
@@ -308,13 +217,9 @@
           <w:numId w:val="14"/>
         </w:numPr>
       </w:pPr>
-      <w:proofErr w:type="spellStart"/>
-      <w:proofErr w:type="gramStart"/>
       <w:r>
         <w:t>indenting</w:t>
       </w:r>
-      <w:proofErr w:type="spellEnd"/>
-      <w:proofErr w:type="gramEnd"/>
     </w:p>
     <w:p>
       <w:pPr>
@@ -324,19 +229,9 @@
           <w:numId w:val="14"/>
         </w:numPr>
       </w:pPr>
-      <w:proofErr w:type="gramStart"/>
-      <w:r>
-        <w:t>code</w:t>
-      </w:r>
-      <w:proofErr w:type="gramEnd"/>
-      <w:r>
-        <w:t xml:space="preserve"> </w:t>
-      </w:r>
-      <w:proofErr w:type="spellStart"/>
-      <w:r>
-        <w:t>folding</w:t>
-      </w:r>
-      <w:proofErr w:type="spellEnd"/>
+      <w:r>
+        <w:t>code folding</w:t>
+      </w:r>
     </w:p>
     <w:p>
       <w:pPr>
@@ -350,11 +245,9 @@
       <w:r>
         <w:t xml:space="preserve">In de map </w:t>
       </w:r>
-      <w:proofErr w:type="spellStart"/>
       <w:r>
         <w:t>perspect_root</w:t>
       </w:r>
-      <w:proofErr w:type="spellEnd"/>
       <w:r>
         <w:rPr>
           <w:rStyle w:val="Voetnootmarkering"/>
@@ -364,13 +257,8 @@
       <w:r>
         <w:t>/</w:t>
       </w:r>
-      <w:proofErr w:type="spellStart"/>
-      <w:r>
-        <w:t>src</w:t>
-      </w:r>
-      <w:proofErr w:type="spellEnd"/>
-      <w:r>
-        <w:t>/editor/ staan de volgende bestanden:</w:t>
+      <w:r>
+        <w:t>src/editor/ staan de volgende bestanden:</w:t>
       </w:r>
     </w:p>
     <w:p>
@@ -381,11 +269,9 @@
           <w:numId w:val="15"/>
         </w:numPr>
       </w:pPr>
-      <w:proofErr w:type="gramStart"/>
       <w:r>
         <w:t>perspectives_folding.js</w:t>
       </w:r>
-      <w:proofErr w:type="gramEnd"/>
     </w:p>
     <w:p>
       <w:pPr>
@@ -395,11 +281,9 @@
           <w:numId w:val="15"/>
         </w:numPr>
       </w:pPr>
-      <w:proofErr w:type="gramStart"/>
       <w:r>
         <w:t>perspectives.js</w:t>
       </w:r>
-      <w:proofErr w:type="gramEnd"/>
     </w:p>
     <w:p>
       <w:pPr>
@@ -409,11 +293,9 @@
           <w:numId w:val="15"/>
         </w:numPr>
       </w:pPr>
-      <w:proofErr w:type="gramStart"/>
       <w:r>
         <w:t>perspectives_highlight_rules.js</w:t>
       </w:r>
-      <w:proofErr w:type="gramEnd"/>
     </w:p>
     <w:p>
       <w:pPr>
@@ -423,11 +305,9 @@
           <w:numId w:val="15"/>
         </w:numPr>
       </w:pPr>
-      <w:proofErr w:type="gramStart"/>
       <w:r>
         <w:t>perspectives_worker.js</w:t>
       </w:r>
-      <w:proofErr w:type="gramEnd"/>
     </w:p>
     <w:p>
       <w:pPr>
@@ -437,11 +317,38 @@
           <w:numId w:val="15"/>
         </w:numPr>
       </w:pPr>
-      <w:proofErr w:type="gramStart"/>
       <w:r>
         <w:t>uriAndCurie.js</w:t>
       </w:r>
-      <w:proofErr w:type="gramEnd"/>
+    </w:p>
+    <w:p>
+      <w:r>
+        <w:t>En in perspect_root/src/editor/theme staan nog:</w:t>
+      </w:r>
+    </w:p>
+    <w:p>
+      <w:pPr>
+        <w:pStyle w:val="Lijstalinea"/>
+        <w:numPr>
+          <w:ilvl w:val="0"/>
+          <w:numId w:val="15"/>
+        </w:numPr>
+      </w:pPr>
+      <w:r>
+        <w:t>perspectives.css</w:t>
+      </w:r>
+    </w:p>
+    <w:p>
+      <w:pPr>
+        <w:pStyle w:val="Lijstalinea"/>
+        <w:numPr>
+          <w:ilvl w:val="0"/>
+          <w:numId w:val="15"/>
+        </w:numPr>
+      </w:pPr>
+      <w:r>
+        <w:t>perspectives.js</w:t>
+      </w:r>
     </w:p>
     <w:p>
       <w:r>
@@ -450,13 +357,12 @@
     </w:p>
     <w:p>
       <w:r>
+        <w:lastRenderedPageBreak/>
         <w:t xml:space="preserve">In de map </w:t>
       </w:r>
-      <w:proofErr w:type="spellStart"/>
       <w:r>
         <w:t>perspect_root</w:t>
       </w:r>
-      <w:proofErr w:type="spellEnd"/>
       <w:r>
         <w:t>/dist/ staan de volgende bestanden:</w:t>
       </w:r>
@@ -469,11 +375,9 @@
           <w:numId w:val="16"/>
         </w:numPr>
       </w:pPr>
-      <w:proofErr w:type="gramStart"/>
       <w:r>
         <w:t>ace.js</w:t>
       </w:r>
-      <w:proofErr w:type="gramEnd"/>
     </w:p>
     <w:p>
       <w:pPr>
@@ -483,11 +387,9 @@
           <w:numId w:val="16"/>
         </w:numPr>
       </w:pPr>
-      <w:proofErr w:type="gramStart"/>
       <w:r>
         <w:t>mode-perspectives.js</w:t>
       </w:r>
-      <w:proofErr w:type="gramEnd"/>
     </w:p>
     <w:p>
       <w:pPr>
@@ -497,12 +399,15 @@
           <w:numId w:val="16"/>
         </w:numPr>
       </w:pPr>
-      <w:proofErr w:type="gramStart"/>
-      <w:r>
-        <w:lastRenderedPageBreak/>
-        <w:t>theme-ambiance.js</w:t>
-      </w:r>
-      <w:proofErr w:type="gramEnd"/>
+      <w:r>
+        <w:t>theme-</w:t>
+      </w:r>
+      <w:r>
+        <w:t>perspectives</w:t>
+      </w:r>
+      <w:r>
+        <w:t>.js</w:t>
+      </w:r>
     </w:p>
     <w:p>
       <w:pPr>
@@ -512,57 +417,28 @@
           <w:numId w:val="16"/>
         </w:numPr>
       </w:pPr>
-      <w:proofErr w:type="gramStart"/>
       <w:r>
         <w:t>worker-perspectives.js</w:t>
       </w:r>
-      <w:proofErr w:type="gramEnd"/>
-    </w:p>
-    <w:p>
-      <w:r>
-        <w:t xml:space="preserve">Dit zijn de bestanden die resulteren uit een </w:t>
-      </w:r>
-      <w:proofErr w:type="spellStart"/>
-      <w:r>
-        <w:t>build</w:t>
-      </w:r>
-      <w:proofErr w:type="spellEnd"/>
-      <w:r>
-        <w:t xml:space="preserve"> van Ace (behalve theme-ambiance.js). Deze bestanden worden niet beheerd met GIT.</w:t>
-      </w:r>
+    </w:p>
+    <w:p>
+      <w:r>
+        <w:t>Dit zijn de bestanden die resulteren uit een build van Ace. Deze bestanden worden niet beheerd met GIT.</w:t>
+      </w:r>
+      <w:bookmarkStart w:id="0" w:name="_GoBack"/>
+      <w:bookmarkEnd w:id="0"/>
     </w:p>
     <w:p>
       <w:pPr>
         <w:pStyle w:val="Kop1"/>
       </w:pPr>
-      <w:proofErr w:type="spellStart"/>
-      <w:r>
-        <w:t>Build</w:t>
-      </w:r>
-      <w:proofErr w:type="spellEnd"/>
-      <w:r>
-        <w:t xml:space="preserve"> Ace</w:t>
-      </w:r>
-    </w:p>
-    <w:p>
-      <w:r>
-        <w:t xml:space="preserve">Als een nieuwe versie van Ace uitkomt en we willen </w:t>
-      </w:r>
-      <w:proofErr w:type="spellStart"/>
-      <w:r>
-        <w:t>Perspectives</w:t>
-      </w:r>
-      <w:proofErr w:type="spellEnd"/>
-      <w:r>
-        <w:t xml:space="preserve"> daarmee actualiseren, of als </w:t>
-      </w:r>
-      <w:proofErr w:type="gramStart"/>
-      <w:r>
-        <w:t>één</w:t>
-      </w:r>
-      <w:proofErr w:type="gramEnd"/>
-      <w:r>
-        <w:t xml:space="preserve"> van de bronbestanden aangepast wordt, moeten we Ace opnieuw ‘builden’. Dit vergt de volgende stappen.</w:t>
+      <w:r>
+        <w:t>Build Ace</w:t>
+      </w:r>
+    </w:p>
+    <w:p>
+      <w:r>
+        <w:t>Als een nieuwe versie van Ace uitkomt en we willen Perspectives daarmee actualiseren, of als één van de bronbestanden aangepast wordt, moeten we Ace opnieuw ‘builden’. Dit vergt de volgende stappen.</w:t>
       </w:r>
     </w:p>
     <w:p>
@@ -574,31 +450,7 @@
         </w:numPr>
       </w:pPr>
       <w:r>
-        <w:t>Zorg voor een map waarin het Ace project gekopieerd wordt (</w:t>
-      </w:r>
-      <w:proofErr w:type="spellStart"/>
-      <w:r>
-        <w:t>ace_root</w:t>
-      </w:r>
-      <w:proofErr w:type="spellEnd"/>
-      <w:r>
-        <w:t xml:space="preserve">). Dit kan door van de Ace git </w:t>
-      </w:r>
-      <w:proofErr w:type="spellStart"/>
-      <w:r>
-        <w:t>repository</w:t>
-      </w:r>
-      <w:proofErr w:type="spellEnd"/>
-      <w:r>
-        <w:t xml:space="preserve"> een </w:t>
-      </w:r>
-      <w:proofErr w:type="gramStart"/>
-      <w:r>
-        <w:t>zip file</w:t>
-      </w:r>
-      <w:proofErr w:type="gramEnd"/>
-      <w:r>
-        <w:t xml:space="preserve"> te downloaden en uit te pakken.</w:t>
+        <w:t>Zorg voor een map waarin het Ace project gekopieerd wordt (ace_root). Dit kan door van de Ace git repository een zip file te downloaden en uit te pakken.</w:t>
       </w:r>
     </w:p>
     <w:p>
@@ -610,15 +462,7 @@
         </w:numPr>
       </w:pPr>
       <w:r>
-        <w:t xml:space="preserve">Maak symbolische links voor de bronbestanden in </w:t>
-      </w:r>
-      <w:proofErr w:type="spellStart"/>
-      <w:r>
-        <w:t>ace_root</w:t>
-      </w:r>
-      <w:proofErr w:type="spellEnd"/>
-      <w:r>
-        <w:t xml:space="preserve"> (zie tabel hieronder).</w:t>
+        <w:t>Maak symbolische links voor de bronbestanden in ace_root (zie tabel hieronder).</w:t>
       </w:r>
     </w:p>
     <w:p>
@@ -629,29 +473,8 @@
           <w:numId w:val="17"/>
         </w:numPr>
       </w:pPr>
-      <w:proofErr w:type="gramStart"/>
-      <w:r>
-        <w:t>run</w:t>
-      </w:r>
-      <w:proofErr w:type="gramEnd"/>
-      <w:r>
-        <w:t xml:space="preserve"> op de </w:t>
-      </w:r>
-      <w:proofErr w:type="spellStart"/>
-      <w:r>
-        <w:t>commandline</w:t>
-      </w:r>
-      <w:proofErr w:type="spellEnd"/>
-      <w:r>
-        <w:t xml:space="preserve"> in </w:t>
-      </w:r>
-      <w:proofErr w:type="spellStart"/>
-      <w:r>
-        <w:t>ace_root</w:t>
-      </w:r>
-      <w:proofErr w:type="spellEnd"/>
-      <w:r>
-        <w:t>:</w:t>
+      <w:r>
+        <w:t>run op de commandline in ace_root:</w:t>
       </w:r>
     </w:p>
     <w:p>
@@ -659,34 +482,17 @@
         <w:pStyle w:val="Code"/>
         <w:ind w:firstLine="720"/>
       </w:pPr>
-      <w:proofErr w:type="spellStart"/>
-      <w:proofErr w:type="gramStart"/>
-      <w:r>
-        <w:t>npm</w:t>
-      </w:r>
-      <w:proofErr w:type="spellEnd"/>
-      <w:proofErr w:type="gramEnd"/>
-      <w:r>
-        <w:t xml:space="preserve"> </w:t>
-      </w:r>
-      <w:proofErr w:type="spellStart"/>
-      <w:r>
-        <w:t>install</w:t>
-      </w:r>
-      <w:proofErr w:type="spellEnd"/>
+      <w:r>
+        <w:t>npm install</w:t>
+      </w:r>
     </w:p>
     <w:p>
       <w:pPr>
         <w:pStyle w:val="Code"/>
         <w:ind w:firstLine="720"/>
       </w:pPr>
-      <w:proofErr w:type="gramStart"/>
-      <w:r>
-        <w:t>node</w:t>
-      </w:r>
-      <w:proofErr w:type="gramEnd"/>
-      <w:r>
-        <w:t xml:space="preserve"> ./Makefile.dryice.js</w:t>
+      <w:r>
+        <w:t>node ./Makefile.dryice.js</w:t>
       </w:r>
     </w:p>
     <w:p>
@@ -698,37 +504,13 @@
         </w:numPr>
       </w:pPr>
       <w:r>
-        <w:t xml:space="preserve">Kopieer uit de map </w:t>
-      </w:r>
-      <w:proofErr w:type="spellStart"/>
-      <w:r>
-        <w:t>ace_root</w:t>
-      </w:r>
-      <w:proofErr w:type="spellEnd"/>
-      <w:r>
-        <w:t>/</w:t>
-      </w:r>
-      <w:proofErr w:type="spellStart"/>
-      <w:r>
-        <w:t>build</w:t>
-      </w:r>
-      <w:proofErr w:type="spellEnd"/>
-      <w:r>
-        <w:t xml:space="preserve"> de betreffende bestanden </w:t>
+        <w:t xml:space="preserve">Kopieer uit de map ace_root/build de betreffende bestanden </w:t>
       </w:r>
       <w:r>
         <w:t xml:space="preserve">(ook een thema file) </w:t>
       </w:r>
       <w:r>
-        <w:t xml:space="preserve">naar </w:t>
-      </w:r>
-      <w:proofErr w:type="spellStart"/>
-      <w:r>
-        <w:t>perspect_root</w:t>
-      </w:r>
-      <w:proofErr w:type="spellEnd"/>
-      <w:r>
-        <w:t>/dist.</w:t>
+        <w:t>naar perspect_root/dist.</w:t>
       </w:r>
     </w:p>
     <w:tbl>
@@ -771,37 +553,12 @@
                 <w:lang w:val="en-US"/>
               </w:rPr>
             </w:pPr>
-            <w:proofErr w:type="spellStart"/>
             <w:r>
               <w:rPr>
                 <w:b/>
                 <w:lang w:val="en-US"/>
               </w:rPr>
-              <w:t>symbolische</w:t>
-            </w:r>
-            <w:proofErr w:type="spellEnd"/>
-            <w:r>
-              <w:rPr>
-                <w:b/>
-                <w:lang w:val="en-US"/>
-              </w:rPr>
-              <w:t xml:space="preserve"> link in (</w:t>
-            </w:r>
-            <w:proofErr w:type="spellStart"/>
-            <w:r>
-              <w:rPr>
-                <w:b/>
-                <w:lang w:val="en-US"/>
-              </w:rPr>
-              <w:t>ace_root</w:t>
-            </w:r>
-            <w:proofErr w:type="spellEnd"/>
-            <w:r>
-              <w:rPr>
-                <w:b/>
-                <w:lang w:val="en-US"/>
-              </w:rPr>
-              <w:t>/)</w:t>
+              <w:t>symbolische link in (ace_root/)</w:t>
             </w:r>
           </w:p>
         </w:tc>
@@ -812,11 +569,9 @@
             <w:tcW w:w="4508" w:type="dxa"/>
           </w:tcPr>
           <w:p>
-            <w:proofErr w:type="gramStart"/>
             <w:r>
               <w:t>perspectives_folding.js</w:t>
             </w:r>
-            <w:proofErr w:type="gramEnd"/>
           </w:p>
         </w:tc>
         <w:tc>
@@ -824,27 +579,12 @@
             <w:tcW w:w="4509" w:type="dxa"/>
           </w:tcPr>
           <w:p>
-            <w:proofErr w:type="gramStart"/>
             <w:r>
-              <w:t>ace</w:t>
+              <w:t>lib/ace</w:t>
             </w:r>
-            <w:proofErr w:type="gramEnd"/>
             <w:r>
-              <w:t>/</w:t>
+              <w:t>/mode/folding</w:t>
             </w:r>
-            <w:proofErr w:type="spellStart"/>
-            <w:r>
-              <w:t>lib</w:t>
-            </w:r>
-            <w:proofErr w:type="spellEnd"/>
-            <w:r>
-              <w:t>/mode/</w:t>
-            </w:r>
-            <w:proofErr w:type="spellStart"/>
-            <w:r>
-              <w:t>folding</w:t>
-            </w:r>
-            <w:proofErr w:type="spellEnd"/>
           </w:p>
         </w:tc>
       </w:tr>
@@ -854,11 +594,9 @@
             <w:tcW w:w="4508" w:type="dxa"/>
           </w:tcPr>
           <w:p>
-            <w:proofErr w:type="gramStart"/>
             <w:r>
               <w:t>perspectives.js</w:t>
             </w:r>
-            <w:proofErr w:type="gramEnd"/>
           </w:p>
         </w:tc>
         <w:tc>
@@ -866,19 +604,9 @@
             <w:tcW w:w="4509" w:type="dxa"/>
           </w:tcPr>
           <w:p>
-            <w:proofErr w:type="gramStart"/>
             <w:r>
-              <w:t>ace</w:t>
+              <w:t>lib/ace</w:t>
             </w:r>
-            <w:proofErr w:type="gramEnd"/>
-            <w:r>
-              <w:t>/</w:t>
-            </w:r>
-            <w:proofErr w:type="spellStart"/>
-            <w:r>
-              <w:t>lib</w:t>
-            </w:r>
-            <w:proofErr w:type="spellEnd"/>
             <w:r>
               <w:t>/mode</w:t>
             </w:r>
@@ -891,11 +619,9 @@
             <w:tcW w:w="4508" w:type="dxa"/>
           </w:tcPr>
           <w:p>
-            <w:proofErr w:type="gramStart"/>
             <w:r>
               <w:t>perspectives_highlight_rules.js</w:t>
             </w:r>
-            <w:proofErr w:type="gramEnd"/>
           </w:p>
         </w:tc>
         <w:tc>
@@ -903,19 +629,9 @@
             <w:tcW w:w="4509" w:type="dxa"/>
           </w:tcPr>
           <w:p>
-            <w:proofErr w:type="gramStart"/>
             <w:r>
-              <w:t>ace</w:t>
+              <w:t>lib/ace</w:t>
             </w:r>
-            <w:proofErr w:type="gramEnd"/>
-            <w:r>
-              <w:t>/</w:t>
-            </w:r>
-            <w:proofErr w:type="spellStart"/>
-            <w:r>
-              <w:t>lib</w:t>
-            </w:r>
-            <w:proofErr w:type="spellEnd"/>
             <w:r>
               <w:t>/mode</w:t>
             </w:r>
@@ -928,11 +644,9 @@
             <w:tcW w:w="4508" w:type="dxa"/>
           </w:tcPr>
           <w:p>
-            <w:proofErr w:type="gramStart"/>
             <w:r>
               <w:t>perspectives_worker.js</w:t>
             </w:r>
-            <w:proofErr w:type="gramEnd"/>
           </w:p>
         </w:tc>
         <w:tc>
@@ -940,19 +654,9 @@
             <w:tcW w:w="4509" w:type="dxa"/>
           </w:tcPr>
           <w:p>
-            <w:proofErr w:type="gramStart"/>
             <w:r>
-              <w:t>ace</w:t>
+              <w:t>lib/ace</w:t>
             </w:r>
-            <w:proofErr w:type="gramEnd"/>
-            <w:r>
-              <w:t>/</w:t>
-            </w:r>
-            <w:proofErr w:type="spellStart"/>
-            <w:r>
-              <w:t>lib</w:t>
-            </w:r>
-            <w:proofErr w:type="spellEnd"/>
             <w:r>
               <w:t>/mode</w:t>
             </w:r>
@@ -965,11 +669,9 @@
             <w:tcW w:w="4508" w:type="dxa"/>
           </w:tcPr>
           <w:p>
-            <w:proofErr w:type="gramStart"/>
             <w:r>
               <w:t>uriAndCurie.js</w:t>
             </w:r>
-            <w:proofErr w:type="gramEnd"/>
           </w:p>
         </w:tc>
         <w:tc>
@@ -977,54 +679,96 @@
             <w:tcW w:w="4509" w:type="dxa"/>
           </w:tcPr>
           <w:p>
-            <w:proofErr w:type="gramStart"/>
             <w:r>
-              <w:t>ace</w:t>
+              <w:t>lib/ace</w:t>
             </w:r>
-            <w:proofErr w:type="gramEnd"/>
             <w:r>
-              <w:t>/</w:t>
+              <w:t>/mode/perspectives</w:t>
             </w:r>
-            <w:proofErr w:type="spellStart"/>
+          </w:p>
+        </w:tc>
+      </w:tr>
+      <w:tr>
+        <w:tc>
+          <w:tcPr>
+            <w:tcW w:w="4508" w:type="dxa"/>
+          </w:tcPr>
+          <w:p>
             <w:r>
-              <w:t>lib</w:t>
+              <w:t>theme/</w:t>
             </w:r>
-            <w:proofErr w:type="spellEnd"/>
             <w:r>
-              <w:t>/mode/</w:t>
+              <w:t>perspectives.css</w:t>
             </w:r>
-            <w:proofErr w:type="spellStart"/>
+          </w:p>
+        </w:tc>
+        <w:tc>
+          <w:tcPr>
+            <w:tcW w:w="4509" w:type="dxa"/>
+          </w:tcPr>
+          <w:p>
+            <w:pPr>
+              <w:rPr>
+                <w:lang w:val="en-US"/>
+              </w:rPr>
+            </w:pPr>
             <w:r>
-              <w:t>perspectives</w:t>
+              <w:rPr>
+                <w:lang w:val="en-US"/>
+              </w:rPr>
+              <w:t>lib/</w:t>
             </w:r>
-            <w:proofErr w:type="spellEnd"/>
+            <w:r>
+              <w:rPr>
+                <w:lang w:val="en-US"/>
+              </w:rPr>
+              <w:t>ace/theme/</w:t>
+            </w:r>
+          </w:p>
+        </w:tc>
+      </w:tr>
+      <w:tr>
+        <w:tc>
+          <w:tcPr>
+            <w:tcW w:w="4508" w:type="dxa"/>
+          </w:tcPr>
+          <w:p>
+            <w:r>
+              <w:t>theme/perspectives.js</w:t>
+            </w:r>
+          </w:p>
+        </w:tc>
+        <w:tc>
+          <w:tcPr>
+            <w:tcW w:w="4509" w:type="dxa"/>
+          </w:tcPr>
+          <w:p>
+            <w:pPr>
+              <w:rPr>
+                <w:lang w:val="en-US"/>
+              </w:rPr>
+            </w:pPr>
+            <w:r>
+              <w:rPr>
+                <w:lang w:val="en-US"/>
+              </w:rPr>
+              <w:t>lib/ace/theme</w:t>
+            </w:r>
           </w:p>
         </w:tc>
       </w:tr>
     </w:tbl>
-    <w:p/>
-    <w:p>
-      <w:r>
-        <w:t xml:space="preserve">NB. De map </w:t>
-      </w:r>
-      <w:proofErr w:type="spellStart"/>
-      <w:r>
-        <w:t>perspectives</w:t>
-      </w:r>
-      <w:proofErr w:type="spellEnd"/>
-      <w:r>
-        <w:t xml:space="preserve"> moet aangemaakt worden in </w:t>
-      </w:r>
-      <w:proofErr w:type="spellStart"/>
-      <w:r>
-        <w:t>lib</w:t>
-      </w:r>
-      <w:proofErr w:type="spellEnd"/>
-      <w:r>
-        <w:t>/mode!</w:t>
-      </w:r>
-      <w:bookmarkStart w:id="0" w:name="_GoBack"/>
-      <w:bookmarkEnd w:id="0"/>
+    <w:p>
+      <w:pPr>
+        <w:rPr>
+          <w:lang w:val="en-US"/>
+        </w:rPr>
+      </w:pPr>
+    </w:p>
+    <w:p>
+      <w:r>
+        <w:t>NB. De map perspectives moet aangemaakt worden in lib/mode!</w:t>
+      </w:r>
     </w:p>
     <w:sectPr>
       <w:footerReference w:type="default" r:id="rId10"/>
@@ -1137,37 +881,11 @@
         <w:footnoteRef/>
       </w:r>
       <w:r>
-        <w:t xml:space="preserve"> </w:t>
-      </w:r>
-      <w:proofErr w:type="spellStart"/>
-      <w:proofErr w:type="gramStart"/>
-      <w:r>
-        <w:t>perspect</w:t>
-      </w:r>
-      <w:proofErr w:type="gramEnd"/>
-      <w:r>
-        <w:t>_root</w:t>
-      </w:r>
-      <w:proofErr w:type="spellEnd"/>
-      <w:r>
-        <w:t xml:space="preserve"> is een variabele; op moment van schrijven is de actuele directory</w:t>
-      </w:r>
-      <w:r>
-        <w:t xml:space="preserve"> /Users/</w:t>
-      </w:r>
-      <w:proofErr w:type="spellStart"/>
-      <w:r>
-        <w:t>joopringelberg</w:t>
-      </w:r>
-      <w:proofErr w:type="spellEnd"/>
-      <w:r>
-        <w:t>/Code/</w:t>
-      </w:r>
-      <w:proofErr w:type="spellStart"/>
-      <w:r>
-        <w:t>perspectivesInPurescript</w:t>
-      </w:r>
-      <w:proofErr w:type="spellEnd"/>
+        <w:t xml:space="preserve"> perspect_root is een variabele; op moment van schrijven is de actuele directory</w:t>
+      </w:r>
+      <w:r>
+        <w:t xml:space="preserve"> /Users/joopringelberg/Code/perspectivesInPurescript</w:t>
+      </w:r>
       <w:r>
         <w:t>.</w:t>
       </w:r>
@@ -2205,6 +1923,7 @@
     <w:lsdException w:name="HTML Sample" w:semiHidden="1" w:unhideWhenUsed="1"/>
     <w:lsdException w:name="HTML Typewriter" w:semiHidden="1" w:unhideWhenUsed="1"/>
     <w:lsdException w:name="HTML Variable" w:semiHidden="1" w:unhideWhenUsed="1"/>
+    <w:lsdException w:name="Normal Table" w:semiHidden="1" w:unhideWhenUsed="1"/>
     <w:lsdException w:name="annotation subject" w:semiHidden="1" w:unhideWhenUsed="1"/>
     <w:lsdException w:name="No List" w:semiHidden="1" w:unhideWhenUsed="1"/>
     <w:lsdException w:name="Outline List 1" w:semiHidden="1" w:unhideWhenUsed="1"/>
@@ -2250,9 +1969,11 @@
     <w:lsdException w:name="Table Subtle 1" w:semiHidden="1" w:unhideWhenUsed="1"/>
     <w:lsdException w:name="Table Subtle 2" w:semiHidden="1" w:unhideWhenUsed="1"/>
     <w:lsdException w:name="Table Web 1" w:semiHidden="1" w:unhideWhenUsed="1"/>
+    <w:lsdException w:name="Table Web 2" w:semiHidden="1" w:unhideWhenUsed="1"/>
     <w:lsdException w:name="Table Web 3" w:semiHidden="1" w:unhideWhenUsed="1"/>
     <w:lsdException w:name="Balloon Text" w:semiHidden="1" w:unhideWhenUsed="1"/>
     <w:lsdException w:name="Table Grid" w:uiPriority="39"/>
+    <w:lsdException w:name="Table Theme" w:semiHidden="1" w:unhideWhenUsed="1"/>
     <w:lsdException w:name="Placeholder Text" w:semiHidden="1"/>
     <w:lsdException w:name="No Spacing" w:semiHidden="1" w:uiPriority="1" w:unhideWhenUsed="1" w:qFormat="1"/>
     <w:lsdException w:name="Light Shading" w:uiPriority="60"/>

</xml_diff>

<commit_message>
Adding ace resources etc
Also resolved issue with module reference in perspectivesAPI.js
Actualized documentation for building Ace.
</commit_message>
<xml_diff>
--- a/design/Ace voor Perspectives.docx
+++ b/design/Ace voor Perspectives.docx
@@ -104,7 +104,7 @@
     <w:p>
       <w:proofErr w:type="spellStart"/>
       <w:r>
-        <w:t>Perspect</w:t>
+        <w:t>Perspectives</w:t>
       </w:r>
       <w:proofErr w:type="spellEnd"/>
       <w:r>
@@ -149,7 +149,7 @@
       </w:r>
       <w:proofErr w:type="spellStart"/>
       <w:r>
-        <w:t>Perspect</w:t>
+        <w:t>Perspectives</w:t>
       </w:r>
       <w:proofErr w:type="spellEnd"/>
       <w:r>
@@ -191,7 +191,7 @@
       </w:r>
       <w:proofErr w:type="spellStart"/>
       <w:r>
-        <w:t>Perspect</w:t>
+        <w:t>Perspectives</w:t>
       </w:r>
       <w:proofErr w:type="spellEnd"/>
       <w:r>
@@ -203,24 +203,21 @@
         <w:pStyle w:val="Kop1"/>
       </w:pPr>
       <w:r>
-        <w:t xml:space="preserve">De </w:t>
-      </w:r>
-      <w:proofErr w:type="spellStart"/>
-      <w:r>
-        <w:t>Perspect</w:t>
-      </w:r>
-      <w:proofErr w:type="spellEnd"/>
-      <w:r>
-        <w:t xml:space="preserve"> mode</w:t>
-      </w:r>
-    </w:p>
-    <w:p>
-      <w:r>
         <w:t xml:space="preserve">Ace in </w:t>
       </w:r>
       <w:proofErr w:type="spellStart"/>
       <w:r>
-        <w:t>Perspect</w:t>
+        <w:t>Perspectives</w:t>
+      </w:r>
+      <w:proofErr w:type="spellEnd"/>
+    </w:p>
+    <w:p>
+      <w:r>
+        <w:t xml:space="preserve">Ace in </w:t>
+      </w:r>
+      <w:proofErr w:type="spellStart"/>
+      <w:r>
+        <w:t>Perspectives</w:t>
       </w:r>
       <w:proofErr w:type="spellEnd"/>
       <w:r>
@@ -613,7 +610,10 @@
       </w:r>
       <w:proofErr w:type="spellEnd"/>
       <w:r>
-        <w:t>/dist/ staan de volgende bestanden:</w:t>
+        <w:t>/public</w:t>
+      </w:r>
+      <w:r>
+        <w:t>/ staan de volgende bestanden:</w:t>
       </w:r>
     </w:p>
     <w:p>
@@ -874,7 +874,13 @@
       </w:r>
       <w:proofErr w:type="spellEnd"/>
       <w:r>
-        <w:t>/dist:</w:t>
+        <w:t>/</w:t>
+      </w:r>
+      <w:r>
+        <w:t>public</w:t>
+      </w:r>
+      <w:r>
+        <w:t>:</w:t>
       </w:r>
     </w:p>
     <w:p>
@@ -917,6 +923,8 @@
       <w:r>
         <w:t>theme-perspectives.js</w:t>
       </w:r>
+      <w:bookmarkStart w:id="0" w:name="_GoBack"/>
+      <w:bookmarkEnd w:id="0"/>
       <w:proofErr w:type="gramEnd"/>
     </w:p>
     <w:p/>
@@ -1545,10 +1553,7 @@
         <w:t>.</w:t>
       </w:r>
     </w:p>
-    <w:p>
-      <w:bookmarkStart w:id="0" w:name="_GoBack"/>
-      <w:bookmarkEnd w:id="0"/>
-    </w:p>
+    <w:p/>
     <w:sectPr>
       <w:footerReference w:type="default" r:id="rId10"/>
       <w:pgSz w:w="11907" w:h="16839" w:code="9"/>
@@ -1615,7 +1620,7 @@
           <w:rPr>
             <w:noProof/>
           </w:rPr>
-          <w:t>3</w:t>
+          <w:t>2</w:t>
         </w:r>
         <w:r>
           <w:fldChar w:fldCharType="end"/>
@@ -1688,9 +1693,20 @@
       </w:r>
       <w:proofErr w:type="spellStart"/>
       <w:r>
-        <w:t>perspectivesInPurescript</w:t>
-      </w:r>
-      <w:proofErr w:type="spellEnd"/>
+        <w:t>perspectives</w:t>
+      </w:r>
+      <w:proofErr w:type="spellEnd"/>
+      <w:r>
+        <w:t>-</w:t>
+      </w:r>
+      <w:proofErr w:type="spellStart"/>
+      <w:r>
+        <w:t>electron</w:t>
+      </w:r>
+      <w:proofErr w:type="spellEnd"/>
+      <w:r>
+        <w:t>-app</w:t>
+      </w:r>
       <w:r>
         <w:t>.</w:t>
       </w:r>

</xml_diff>

<commit_message>
Work on Ace in React
</commit_message>
<xml_diff>
--- a/design/Ace voor Perspectives.docx
+++ b/design/Ace voor Perspectives.docx
@@ -7,13 +7,8 @@
         <w:pStyle w:val="Titel"/>
       </w:pPr>
       <w:r>
-        <w:t xml:space="preserve">Ace voor </w:t>
-      </w:r>
-      <w:proofErr w:type="spellStart"/>
-      <w:r>
-        <w:t>Perspectives</w:t>
-      </w:r>
-      <w:proofErr w:type="spellEnd"/>
+        <w:t>Ace voor Perspectives</w:t>
+      </w:r>
     </w:p>
     <w:tbl>
       <w:tblPr>
@@ -102,11 +97,9 @@
       </w:r>
     </w:p>
     <w:p>
-      <w:proofErr w:type="spellStart"/>
       <w:r>
         <w:t>Perspectives</w:t>
       </w:r>
-      <w:proofErr w:type="spellEnd"/>
       <w:r>
         <w:t xml:space="preserve"> heeft een editor om een model in talige expressies te beschrijven. Deze editor is gebaseerd op ACE (</w:t>
       </w:r>
@@ -130,13 +123,8 @@
           <w:numId w:val="13"/>
         </w:numPr>
       </w:pPr>
-      <w:proofErr w:type="gramStart"/>
-      <w:r>
-        <w:t>hoe</w:t>
-      </w:r>
-      <w:proofErr w:type="gramEnd"/>
-      <w:r>
-        <w:t xml:space="preserve"> voor Ace een speciale </w:t>
+      <w:r>
+        <w:t xml:space="preserve">hoe voor Ace een speciale </w:t>
       </w:r>
       <w:r>
         <w:rPr>
@@ -147,11 +135,9 @@
       <w:r>
         <w:t xml:space="preserve"> voor </w:t>
       </w:r>
-      <w:proofErr w:type="spellStart"/>
       <w:r>
         <w:t>Perspectives</w:t>
       </w:r>
-      <w:proofErr w:type="spellEnd"/>
       <w:r>
         <w:t xml:space="preserve"> is gemaakt;</w:t>
       </w:r>
@@ -164,13 +150,8 @@
           <w:numId w:val="13"/>
         </w:numPr>
       </w:pPr>
-      <w:proofErr w:type="gramStart"/>
-      <w:r>
-        <w:t>de</w:t>
-      </w:r>
-      <w:proofErr w:type="gramEnd"/>
-      <w:r>
-        <w:t xml:space="preserve"> code-organisatie (waar staan de bestanden?)</w:t>
+      <w:r>
+        <w:t>de code-organisatie (waar staan de bestanden?)</w:t>
       </w:r>
     </w:p>
     <w:p>
@@ -181,19 +162,12 @@
           <w:numId w:val="13"/>
         </w:numPr>
       </w:pPr>
-      <w:proofErr w:type="gramStart"/>
-      <w:r>
-        <w:t>de</w:t>
-      </w:r>
-      <w:proofErr w:type="gramEnd"/>
-      <w:r>
-        <w:t xml:space="preserve"> stappen die gezet moeten worden om een nieuwe versie van Ace of van de mode onderdeel te maken van </w:t>
-      </w:r>
-      <w:proofErr w:type="spellStart"/>
+      <w:r>
+        <w:t xml:space="preserve">de stappen die gezet moeten worden om een nieuwe versie van Ace of van de mode onderdeel te maken van </w:t>
+      </w:r>
       <w:r>
         <w:t>Perspectives</w:t>
       </w:r>
-      <w:proofErr w:type="spellEnd"/>
       <w:r>
         <w:t>.</w:t>
       </w:r>
@@ -203,33 +177,18 @@
         <w:pStyle w:val="Kop1"/>
       </w:pPr>
       <w:r>
+        <w:t>Ace in Perspectives</w:t>
+      </w:r>
+    </w:p>
+    <w:p>
+      <w:r>
         <w:t xml:space="preserve">Ace in </w:t>
       </w:r>
-      <w:proofErr w:type="spellStart"/>
       <w:r>
         <w:t>Perspectives</w:t>
       </w:r>
-      <w:proofErr w:type="spellEnd"/>
-    </w:p>
-    <w:p>
-      <w:r>
-        <w:t xml:space="preserve">Ace in </w:t>
-      </w:r>
-      <w:proofErr w:type="spellStart"/>
-      <w:r>
-        <w:t>Perspectives</w:t>
-      </w:r>
-      <w:proofErr w:type="spellEnd"/>
-      <w:r>
-        <w:t xml:space="preserve"> is gebaseerd op het Ace voorbeeld van de </w:t>
-      </w:r>
-      <w:proofErr w:type="spellStart"/>
-      <w:r>
-        <w:t>purescript-halogen</w:t>
-      </w:r>
-      <w:proofErr w:type="spellEnd"/>
-      <w:r>
-        <w:t xml:space="preserve"> bibliotheek (</w:t>
+      <w:r>
+        <w:t xml:space="preserve"> is gebaseerd op het Ace voorbeeld van de purescript-halogen bibliotheek (</w:t>
       </w:r>
       <w:hyperlink r:id="rId8" w:history="1">
         <w:r>
@@ -240,23 +199,7 @@
         </w:r>
       </w:hyperlink>
       <w:r>
-        <w:t xml:space="preserve">. Dit voorbeeld maakt gebruik van de Ace </w:t>
-      </w:r>
-      <w:proofErr w:type="spellStart"/>
-      <w:r>
-        <w:t>wrapper</w:t>
-      </w:r>
-      <w:proofErr w:type="spellEnd"/>
-      <w:r>
-        <w:t xml:space="preserve"> in </w:t>
-      </w:r>
-      <w:proofErr w:type="spellStart"/>
-      <w:r>
-        <w:t>purescript</w:t>
-      </w:r>
-      <w:proofErr w:type="spellEnd"/>
-      <w:r>
-        <w:t xml:space="preserve"> (</w:t>
+        <w:t>. Dit voorbeeld maakt gebruik van de Ace wrapper in purescript (</w:t>
       </w:r>
       <w:hyperlink r:id="rId9" w:history="1">
         <w:r>
@@ -283,19 +226,9 @@
           <w:numId w:val="14"/>
         </w:numPr>
       </w:pPr>
-      <w:proofErr w:type="gramStart"/>
-      <w:r>
-        <w:t>syntax</w:t>
-      </w:r>
-      <w:proofErr w:type="gramEnd"/>
-      <w:r>
-        <w:t xml:space="preserve"> </w:t>
-      </w:r>
-      <w:proofErr w:type="spellStart"/>
-      <w:r>
-        <w:t>coloring</w:t>
-      </w:r>
-      <w:proofErr w:type="spellEnd"/>
+      <w:r>
+        <w:t>syntax coloring</w:t>
+      </w:r>
     </w:p>
     <w:p>
       <w:pPr>
@@ -305,13 +238,9 @@
           <w:numId w:val="14"/>
         </w:numPr>
       </w:pPr>
-      <w:proofErr w:type="spellStart"/>
-      <w:proofErr w:type="gramStart"/>
       <w:r>
         <w:t>indenting</w:t>
       </w:r>
-      <w:proofErr w:type="spellEnd"/>
-      <w:proofErr w:type="gramEnd"/>
     </w:p>
     <w:p>
       <w:pPr>
@@ -321,19 +250,9 @@
           <w:numId w:val="14"/>
         </w:numPr>
       </w:pPr>
-      <w:proofErr w:type="gramStart"/>
-      <w:r>
-        <w:t>code</w:t>
-      </w:r>
-      <w:proofErr w:type="gramEnd"/>
-      <w:r>
-        <w:t xml:space="preserve"> </w:t>
-      </w:r>
-      <w:proofErr w:type="spellStart"/>
-      <w:r>
-        <w:t>folding</w:t>
-      </w:r>
-      <w:proofErr w:type="spellEnd"/>
+      <w:r>
+        <w:t>code folding</w:t>
+      </w:r>
     </w:p>
     <w:p>
       <w:pPr>
@@ -347,14 +266,12 @@
       <w:r>
         <w:t xml:space="preserve">In de map </w:t>
       </w:r>
-      <w:proofErr w:type="spellStart"/>
       <w:r>
         <w:rPr>
           <w:rStyle w:val="inlinecode"/>
         </w:rPr>
         <w:t>perspect_root</w:t>
       </w:r>
-      <w:proofErr w:type="spellEnd"/>
       <w:r>
         <w:rPr>
           <w:rStyle w:val="inlinecode"/>
@@ -367,19 +284,11 @@
         </w:rPr>
         <w:t>/</w:t>
       </w:r>
-      <w:proofErr w:type="spellStart"/>
       <w:r>
         <w:rPr>
           <w:rStyle w:val="inlinecode"/>
         </w:rPr>
-        <w:t>src</w:t>
-      </w:r>
-      <w:proofErr w:type="spellEnd"/>
-      <w:r>
-        <w:rPr>
-          <w:rStyle w:val="inlinecode"/>
-        </w:rPr>
-        <w:t>/editor/</w:t>
+        <w:t>src/editor/</w:t>
       </w:r>
       <w:r>
         <w:t xml:space="preserve"> staan de volgende bestanden:</w:t>
@@ -393,11 +302,9 @@
           <w:numId w:val="15"/>
         </w:numPr>
       </w:pPr>
-      <w:proofErr w:type="gramStart"/>
       <w:r>
         <w:t>perspectives_folding.js</w:t>
       </w:r>
-      <w:proofErr w:type="gramEnd"/>
     </w:p>
     <w:p>
       <w:pPr>
@@ -407,11 +314,9 @@
           <w:numId w:val="15"/>
         </w:numPr>
       </w:pPr>
-      <w:proofErr w:type="gramStart"/>
       <w:r>
         <w:t>perspectives.js</w:t>
       </w:r>
-      <w:proofErr w:type="gramEnd"/>
     </w:p>
     <w:p>
       <w:pPr>
@@ -421,11 +326,9 @@
           <w:numId w:val="15"/>
         </w:numPr>
       </w:pPr>
-      <w:proofErr w:type="gramStart"/>
       <w:r>
         <w:t>perspectives_highlight_rules.js</w:t>
       </w:r>
-      <w:proofErr w:type="gramEnd"/>
     </w:p>
     <w:p>
       <w:pPr>
@@ -435,11 +338,9 @@
           <w:numId w:val="15"/>
         </w:numPr>
       </w:pPr>
-      <w:proofErr w:type="gramStart"/>
       <w:r>
         <w:t>uriAndCurie.js</w:t>
       </w:r>
-      <w:proofErr w:type="gramEnd"/>
     </w:p>
     <w:p>
       <w:r>
@@ -448,7 +349,6 @@
       <w:r>
         <w:t xml:space="preserve">n </w:t>
       </w:r>
-      <w:proofErr w:type="spellStart"/>
       <w:r>
         <w:rPr>
           <w:rStyle w:val="inlinecode"/>
@@ -459,37 +359,8 @@
         <w:rPr>
           <w:rStyle w:val="inlinecode"/>
         </w:rPr>
-        <w:t>t</w:t>
-      </w:r>
-      <w:proofErr w:type="spellEnd"/>
-      <w:r>
-        <w:rPr>
-          <w:rStyle w:val="inlinecode"/>
-        </w:rPr>
-        <w:t>/</w:t>
-      </w:r>
-      <w:proofErr w:type="spellStart"/>
-      <w:r>
-        <w:rPr>
-          <w:rStyle w:val="inlinecode"/>
-        </w:rPr>
-        <w:t>src</w:t>
-      </w:r>
-      <w:proofErr w:type="spellEnd"/>
-      <w:r>
-        <w:rPr>
-          <w:rStyle w:val="inlinecode"/>
-        </w:rPr>
-        <w:t>/editor/</w:t>
-      </w:r>
-      <w:proofErr w:type="spellStart"/>
-      <w:r>
-        <w:rPr>
-          <w:rStyle w:val="inlinecode"/>
-        </w:rPr>
-        <w:t>theme</w:t>
-      </w:r>
-      <w:proofErr w:type="spellEnd"/>
+        <w:t>t/src/editor/theme</w:t>
+      </w:r>
       <w:r>
         <w:t xml:space="preserve"> staan</w:t>
       </w:r>
@@ -505,11 +376,9 @@
           <w:numId w:val="15"/>
         </w:numPr>
       </w:pPr>
-      <w:proofErr w:type="gramStart"/>
       <w:r>
         <w:t>perspectives.css</w:t>
       </w:r>
-      <w:proofErr w:type="gramEnd"/>
     </w:p>
     <w:p>
       <w:pPr>
@@ -519,43 +388,19 @@
           <w:numId w:val="15"/>
         </w:numPr>
       </w:pPr>
-      <w:proofErr w:type="gramStart"/>
       <w:r>
         <w:t>perspectives.js</w:t>
       </w:r>
-      <w:proofErr w:type="gramEnd"/>
     </w:p>
     <w:p>
       <w:r>
         <w:t xml:space="preserve">In </w:t>
       </w:r>
-      <w:proofErr w:type="spellStart"/>
       <w:r>
         <w:rPr>
           <w:rStyle w:val="inlinecode"/>
         </w:rPr>
-        <w:t>perspect_root</w:t>
-      </w:r>
-      <w:proofErr w:type="spellEnd"/>
-      <w:r>
-        <w:rPr>
-          <w:rStyle w:val="inlinecode"/>
-        </w:rPr>
-        <w:t>/</w:t>
-      </w:r>
-      <w:proofErr w:type="spellStart"/>
-      <w:r>
-        <w:rPr>
-          <w:rStyle w:val="inlinecode"/>
-        </w:rPr>
-        <w:t>src</w:t>
-      </w:r>
-      <w:proofErr w:type="spellEnd"/>
-      <w:r>
-        <w:rPr>
-          <w:rStyle w:val="inlinecode"/>
-        </w:rPr>
-        <w:t>/editor/snippets</w:t>
+        <w:t>perspect_root/src/editor/snippets</w:t>
       </w:r>
       <w:r>
         <w:t xml:space="preserve"> staan:</w:t>
@@ -569,11 +414,9 @@
           <w:numId w:val="15"/>
         </w:numPr>
       </w:pPr>
-      <w:proofErr w:type="gramStart"/>
       <w:r>
         <w:t>perspectives.js</w:t>
       </w:r>
-      <w:proofErr w:type="gramEnd"/>
     </w:p>
     <w:p>
       <w:pPr>
@@ -583,16 +426,9 @@
           <w:numId w:val="15"/>
         </w:numPr>
       </w:pPr>
-      <w:proofErr w:type="spellStart"/>
-      <w:proofErr w:type="gramStart"/>
       <w:r>
         <w:lastRenderedPageBreak/>
-        <w:t>perspectives.snippets</w:t>
-      </w:r>
-      <w:proofErr w:type="spellEnd"/>
-      <w:proofErr w:type="gramEnd"/>
-      <w:r>
-        <w:t xml:space="preserve"> </w:t>
+        <w:t xml:space="preserve">perspectives.snippets </w:t>
       </w:r>
     </w:p>
     <w:p>
@@ -604,11 +440,9 @@
       <w:r>
         <w:t xml:space="preserve">In de map </w:t>
       </w:r>
-      <w:proofErr w:type="spellStart"/>
       <w:r>
         <w:t>perspect_root</w:t>
       </w:r>
-      <w:proofErr w:type="spellEnd"/>
       <w:r>
         <w:t>/public</w:t>
       </w:r>
@@ -624,11 +458,9 @@
           <w:numId w:val="16"/>
         </w:numPr>
       </w:pPr>
-      <w:proofErr w:type="gramStart"/>
       <w:r>
         <w:t>ace.js</w:t>
       </w:r>
-      <w:proofErr w:type="gramEnd"/>
     </w:p>
     <w:p>
       <w:pPr>
@@ -638,11 +470,9 @@
           <w:numId w:val="16"/>
         </w:numPr>
       </w:pPr>
-      <w:proofErr w:type="gramStart"/>
       <w:r>
         <w:t>mode-perspectives.js</w:t>
       </w:r>
-      <w:proofErr w:type="gramEnd"/>
     </w:p>
     <w:p>
       <w:pPr>
@@ -652,7 +482,6 @@
           <w:numId w:val="16"/>
         </w:numPr>
       </w:pPr>
-      <w:proofErr w:type="gramStart"/>
       <w:r>
         <w:t>theme-</w:t>
       </w:r>
@@ -662,53 +491,23 @@
       <w:r>
         <w:t>.js</w:t>
       </w:r>
-      <w:proofErr w:type="gramEnd"/>
-    </w:p>
-    <w:p>
-      <w:r>
-        <w:t xml:space="preserve">Dit zijn de bestanden die resulteren uit een </w:t>
-      </w:r>
-      <w:proofErr w:type="spellStart"/>
-      <w:r>
-        <w:t>build</w:t>
-      </w:r>
-      <w:proofErr w:type="spellEnd"/>
-      <w:r>
-        <w:t xml:space="preserve"> van Ace. Deze bestanden worden niet beheerd met GIT.</w:t>
+    </w:p>
+    <w:p>
+      <w:r>
+        <w:t>Dit zijn de bestanden die resulteren uit een build van Ace. Deze bestanden worden niet beheerd met GIT.</w:t>
       </w:r>
     </w:p>
     <w:p>
       <w:pPr>
         <w:pStyle w:val="Kop1"/>
       </w:pPr>
-      <w:proofErr w:type="spellStart"/>
-      <w:r>
-        <w:t>Build</w:t>
-      </w:r>
-      <w:proofErr w:type="spellEnd"/>
-      <w:r>
-        <w:t xml:space="preserve"> Ace</w:t>
-      </w:r>
-    </w:p>
-    <w:p>
-      <w:r>
-        <w:t xml:space="preserve">Als een nieuwe versie van Ace uitkomt en we willen </w:t>
-      </w:r>
-      <w:proofErr w:type="spellStart"/>
-      <w:r>
-        <w:t>Perspectives</w:t>
-      </w:r>
-      <w:proofErr w:type="spellEnd"/>
-      <w:r>
-        <w:t xml:space="preserve"> daarmee actualiseren, of als </w:t>
-      </w:r>
-      <w:proofErr w:type="gramStart"/>
-      <w:r>
-        <w:t>één</w:t>
-      </w:r>
-      <w:proofErr w:type="gramEnd"/>
-      <w:r>
-        <w:t xml:space="preserve"> van de bronbestanden aangepast wordt, moeten we Ace opnieuw ‘builden’. Dit vergt de volgende stappen.</w:t>
+      <w:r>
+        <w:t>Build Ace</w:t>
+      </w:r>
+    </w:p>
+    <w:p>
+      <w:r>
+        <w:t>Als een nieuwe versie van Ace uitkomt en we willen Perspectives daarmee actualiseren, of als één van de bronbestanden aangepast wordt, moeten we Ace opnieuw ‘builden’. Dit vergt de volgende stappen.</w:t>
       </w:r>
     </w:p>
     <w:p>
@@ -720,31 +519,7 @@
         </w:numPr>
       </w:pPr>
       <w:r>
-        <w:t>Zorg voor een map waarin het Ace project gekopieerd wordt (</w:t>
-      </w:r>
-      <w:proofErr w:type="spellStart"/>
-      <w:r>
-        <w:t>ace_root</w:t>
-      </w:r>
-      <w:proofErr w:type="spellEnd"/>
-      <w:r>
-        <w:t xml:space="preserve">). Dit kan door van de Ace git </w:t>
-      </w:r>
-      <w:proofErr w:type="spellStart"/>
-      <w:r>
-        <w:t>repository</w:t>
-      </w:r>
-      <w:proofErr w:type="spellEnd"/>
-      <w:r>
-        <w:t xml:space="preserve"> een </w:t>
-      </w:r>
-      <w:proofErr w:type="gramStart"/>
-      <w:r>
-        <w:t>zip file</w:t>
-      </w:r>
-      <w:proofErr w:type="gramEnd"/>
-      <w:r>
-        <w:t xml:space="preserve"> te downloaden en uit te pakken.</w:t>
+        <w:t>Zorg voor een map waarin het Ace project gekopieerd wordt (ace_root). Dit kan door van de Ace git repository een zip file te downloaden en uit te pakken.</w:t>
       </w:r>
     </w:p>
     <w:p>
@@ -756,15 +531,7 @@
         </w:numPr>
       </w:pPr>
       <w:r>
-        <w:t xml:space="preserve">Maak symbolische links voor de bronbestanden in </w:t>
-      </w:r>
-      <w:proofErr w:type="spellStart"/>
-      <w:r>
-        <w:t>ace_root</w:t>
-      </w:r>
-      <w:proofErr w:type="spellEnd"/>
-      <w:r>
-        <w:t xml:space="preserve"> (zie tabel hieronder).</w:t>
+        <w:t>Maak symbolische links voor de bronbestanden in ace_root (zie tabel hieronder).</w:t>
       </w:r>
     </w:p>
     <w:p>
@@ -775,29 +542,8 @@
           <w:numId w:val="17"/>
         </w:numPr>
       </w:pPr>
-      <w:proofErr w:type="gramStart"/>
-      <w:r>
-        <w:t>run</w:t>
-      </w:r>
-      <w:proofErr w:type="gramEnd"/>
-      <w:r>
-        <w:t xml:space="preserve"> op de </w:t>
-      </w:r>
-      <w:proofErr w:type="spellStart"/>
-      <w:r>
-        <w:t>commandline</w:t>
-      </w:r>
-      <w:proofErr w:type="spellEnd"/>
-      <w:r>
-        <w:t xml:space="preserve"> in </w:t>
-      </w:r>
-      <w:proofErr w:type="spellStart"/>
-      <w:r>
-        <w:t>ace_root</w:t>
-      </w:r>
-      <w:proofErr w:type="spellEnd"/>
-      <w:r>
-        <w:t>:</w:t>
+      <w:r>
+        <w:t>run op de commandline in ace_root:</w:t>
       </w:r>
     </w:p>
     <w:p>
@@ -805,34 +551,17 @@
         <w:pStyle w:val="Code"/>
         <w:ind w:firstLine="720"/>
       </w:pPr>
-      <w:proofErr w:type="spellStart"/>
-      <w:proofErr w:type="gramStart"/>
-      <w:r>
-        <w:t>npm</w:t>
-      </w:r>
-      <w:proofErr w:type="spellEnd"/>
-      <w:proofErr w:type="gramEnd"/>
-      <w:r>
-        <w:t xml:space="preserve"> </w:t>
-      </w:r>
-      <w:proofErr w:type="spellStart"/>
-      <w:r>
-        <w:t>install</w:t>
-      </w:r>
-      <w:proofErr w:type="spellEnd"/>
+      <w:r>
+        <w:t>npm install</w:t>
+      </w:r>
     </w:p>
     <w:p>
       <w:pPr>
         <w:pStyle w:val="Code"/>
         <w:ind w:firstLine="720"/>
       </w:pPr>
-      <w:proofErr w:type="gramStart"/>
-      <w:r>
-        <w:t>node</w:t>
-      </w:r>
-      <w:proofErr w:type="gramEnd"/>
-      <w:r>
-        <w:t xml:space="preserve"> ./Makefile.dryice.js</w:t>
+      <w:r>
+        <w:t>node ./Makefile.dryice.js</w:t>
       </w:r>
     </w:p>
     <w:p>
@@ -844,37 +573,13 @@
         </w:numPr>
       </w:pPr>
       <w:r>
-        <w:t xml:space="preserve">Kopieer uit de map </w:t>
-      </w:r>
-      <w:proofErr w:type="spellStart"/>
-      <w:r>
-        <w:t>ace_root</w:t>
-      </w:r>
-      <w:proofErr w:type="spellEnd"/>
-      <w:r>
-        <w:t>/</w:t>
-      </w:r>
-      <w:proofErr w:type="spellStart"/>
-      <w:r>
-        <w:t>build</w:t>
-      </w:r>
-      <w:proofErr w:type="spellEnd"/>
-      <w:r>
-        <w:t xml:space="preserve"> de betreffende bestanden </w:t>
+        <w:t xml:space="preserve">Kopieer uit de map ace_root/build de betreffende bestanden </w:t>
       </w:r>
       <w:r>
         <w:t xml:space="preserve">(ook een thema file) </w:t>
       </w:r>
       <w:r>
-        <w:t xml:space="preserve">naar </w:t>
-      </w:r>
-      <w:proofErr w:type="spellStart"/>
-      <w:r>
-        <w:t>perspect_root</w:t>
-      </w:r>
-      <w:proofErr w:type="spellEnd"/>
-      <w:r>
-        <w:t>/</w:t>
+        <w:t>naar perspect_root/</w:t>
       </w:r>
       <w:r>
         <w:t>public</w:t>
@@ -891,11 +596,9 @@
           <w:numId w:val="16"/>
         </w:numPr>
       </w:pPr>
-      <w:proofErr w:type="gramStart"/>
       <w:r>
         <w:t>ace.js</w:t>
       </w:r>
-      <w:proofErr w:type="gramEnd"/>
     </w:p>
     <w:p>
       <w:pPr>
@@ -905,11 +608,9 @@
           <w:numId w:val="16"/>
         </w:numPr>
       </w:pPr>
-      <w:proofErr w:type="gramStart"/>
       <w:r>
         <w:t>mode-perspectives.js</w:t>
       </w:r>
-      <w:proofErr w:type="gramEnd"/>
     </w:p>
     <w:p>
       <w:pPr>
@@ -919,13 +620,9 @@
           <w:numId w:val="16"/>
         </w:numPr>
       </w:pPr>
-      <w:proofErr w:type="gramStart"/>
       <w:r>
         <w:t>theme-perspectives.js</w:t>
       </w:r>
-      <w:bookmarkStart w:id="0" w:name="_GoBack"/>
-      <w:bookmarkEnd w:id="0"/>
-      <w:proofErr w:type="gramEnd"/>
     </w:p>
     <w:p/>
     <w:tbl>
@@ -968,37 +665,12 @@
                 <w:lang w:val="en-US"/>
               </w:rPr>
             </w:pPr>
-            <w:proofErr w:type="spellStart"/>
             <w:r>
               <w:rPr>
                 <w:b/>
                 <w:lang w:val="en-US"/>
               </w:rPr>
-              <w:t>symbolische</w:t>
-            </w:r>
-            <w:proofErr w:type="spellEnd"/>
-            <w:r>
-              <w:rPr>
-                <w:b/>
-                <w:lang w:val="en-US"/>
-              </w:rPr>
-              <w:t xml:space="preserve"> link in (</w:t>
-            </w:r>
-            <w:proofErr w:type="spellStart"/>
-            <w:r>
-              <w:rPr>
-                <w:b/>
-                <w:lang w:val="en-US"/>
-              </w:rPr>
-              <w:t>ace_root</w:t>
-            </w:r>
-            <w:proofErr w:type="spellEnd"/>
-            <w:r>
-              <w:rPr>
-                <w:b/>
-                <w:lang w:val="en-US"/>
-              </w:rPr>
-              <w:t>/)</w:t>
+              <w:t>symbolische link in (ace_root/)</w:t>
             </w:r>
           </w:p>
         </w:tc>
@@ -1009,11 +681,9 @@
             <w:tcW w:w="4508" w:type="dxa"/>
           </w:tcPr>
           <w:p>
-            <w:proofErr w:type="gramStart"/>
             <w:r>
               <w:t>perspectives_folding.js</w:t>
             </w:r>
-            <w:proofErr w:type="gramEnd"/>
           </w:p>
         </w:tc>
         <w:tc>
@@ -1021,24 +691,12 @@
             <w:tcW w:w="4509" w:type="dxa"/>
           </w:tcPr>
           <w:p>
-            <w:proofErr w:type="spellStart"/>
-            <w:proofErr w:type="gramStart"/>
             <w:r>
-              <w:t>lib</w:t>
-            </w:r>
-            <w:proofErr w:type="spellEnd"/>
-            <w:proofErr w:type="gramEnd"/>
-            <w:r>
-              <w:t>/ace</w:t>
+              <w:t>lib/ace</w:t>
             </w:r>
             <w:r>
-              <w:t>/mode/</w:t>
+              <w:t>/mode/folding</w:t>
             </w:r>
-            <w:proofErr w:type="spellStart"/>
-            <w:r>
-              <w:t>folding</w:t>
-            </w:r>
-            <w:proofErr w:type="spellEnd"/>
           </w:p>
         </w:tc>
       </w:tr>
@@ -1048,11 +706,9 @@
             <w:tcW w:w="4508" w:type="dxa"/>
           </w:tcPr>
           <w:p>
-            <w:proofErr w:type="gramStart"/>
             <w:r>
               <w:t>perspectives.js</w:t>
             </w:r>
-            <w:proofErr w:type="gramEnd"/>
           </w:p>
         </w:tc>
         <w:tc>
@@ -1060,15 +716,8 @@
             <w:tcW w:w="4509" w:type="dxa"/>
           </w:tcPr>
           <w:p>
-            <w:proofErr w:type="spellStart"/>
-            <w:proofErr w:type="gramStart"/>
             <w:r>
-              <w:t>lib</w:t>
-            </w:r>
-            <w:proofErr w:type="spellEnd"/>
-            <w:proofErr w:type="gramEnd"/>
-            <w:r>
-              <w:t>/ace</w:t>
+              <w:t>lib/ace</w:t>
             </w:r>
             <w:r>
               <w:t>/mode</w:t>
@@ -1082,11 +731,9 @@
             <w:tcW w:w="4508" w:type="dxa"/>
           </w:tcPr>
           <w:p>
-            <w:proofErr w:type="gramStart"/>
             <w:r>
               <w:t>perspectives_highlight_rules.js</w:t>
             </w:r>
-            <w:proofErr w:type="gramEnd"/>
           </w:p>
         </w:tc>
         <w:tc>
@@ -1094,15 +741,8 @@
             <w:tcW w:w="4509" w:type="dxa"/>
           </w:tcPr>
           <w:p>
-            <w:proofErr w:type="spellStart"/>
-            <w:proofErr w:type="gramStart"/>
             <w:r>
-              <w:t>lib</w:t>
-            </w:r>
-            <w:proofErr w:type="spellEnd"/>
-            <w:proofErr w:type="gramEnd"/>
-            <w:r>
-              <w:t>/ace</w:t>
+              <w:t>lib/ace</w:t>
             </w:r>
             <w:r>
               <w:t>/mode</w:t>
@@ -1116,11 +756,9 @@
             <w:tcW w:w="4508" w:type="dxa"/>
           </w:tcPr>
           <w:p>
-            <w:proofErr w:type="gramStart"/>
             <w:r>
               <w:t>perspectives_worker.js</w:t>
             </w:r>
-            <w:proofErr w:type="gramEnd"/>
           </w:p>
         </w:tc>
         <w:tc>
@@ -1128,15 +766,8 @@
             <w:tcW w:w="4509" w:type="dxa"/>
           </w:tcPr>
           <w:p>
-            <w:proofErr w:type="spellStart"/>
-            <w:proofErr w:type="gramStart"/>
             <w:r>
-              <w:t>lib</w:t>
-            </w:r>
-            <w:proofErr w:type="spellEnd"/>
-            <w:proofErr w:type="gramEnd"/>
-            <w:r>
-              <w:t>/ace</w:t>
+              <w:t>lib/ace</w:t>
             </w:r>
             <w:r>
               <w:t>/mode</w:t>
@@ -1150,11 +781,9 @@
             <w:tcW w:w="4508" w:type="dxa"/>
           </w:tcPr>
           <w:p>
-            <w:proofErr w:type="gramStart"/>
             <w:r>
               <w:t>uriAndCurie.js</w:t>
             </w:r>
-            <w:proofErr w:type="gramEnd"/>
           </w:p>
         </w:tc>
         <w:tc>
@@ -1162,24 +791,12 @@
             <w:tcW w:w="4509" w:type="dxa"/>
           </w:tcPr>
           <w:p>
-            <w:proofErr w:type="spellStart"/>
-            <w:proofErr w:type="gramStart"/>
             <w:r>
-              <w:t>lib</w:t>
-            </w:r>
-            <w:proofErr w:type="spellEnd"/>
-            <w:proofErr w:type="gramEnd"/>
-            <w:r>
-              <w:t>/ace</w:t>
+              <w:t>lib/ace</w:t>
             </w:r>
             <w:r>
-              <w:t>/mode/</w:t>
+              <w:t>/mode/perspectives</w:t>
             </w:r>
-            <w:proofErr w:type="spellStart"/>
-            <w:r>
-              <w:t>perspectives</w:t>
-            </w:r>
-            <w:proofErr w:type="spellEnd"/>
           </w:p>
         </w:tc>
       </w:tr>
@@ -1189,16 +806,9 @@
             <w:tcW w:w="4508" w:type="dxa"/>
           </w:tcPr>
           <w:p>
-            <w:proofErr w:type="spellStart"/>
-            <w:proofErr w:type="gramStart"/>
             <w:r>
-              <w:t>theme</w:t>
+              <w:t>theme/perspectives.css</w:t>
             </w:r>
-            <w:proofErr w:type="spellEnd"/>
-            <w:r>
-              <w:t>/perspectives.css</w:t>
-            </w:r>
-            <w:proofErr w:type="gramEnd"/>
           </w:p>
         </w:tc>
         <w:tc>
@@ -1232,16 +842,9 @@
             <w:tcW w:w="4508" w:type="dxa"/>
           </w:tcPr>
           <w:p>
-            <w:proofErr w:type="spellStart"/>
-            <w:proofErr w:type="gramStart"/>
             <w:r>
-              <w:t>theme</w:t>
+              <w:t>theme/perspectives.js</w:t>
             </w:r>
-            <w:proofErr w:type="spellEnd"/>
-            <w:r>
-              <w:t>/perspectives.js</w:t>
-            </w:r>
-            <w:proofErr w:type="gramEnd"/>
           </w:p>
         </w:tc>
         <w:tc>
@@ -1269,11 +872,9 @@
             <w:tcW w:w="4508" w:type="dxa"/>
           </w:tcPr>
           <w:p>
-            <w:proofErr w:type="gramStart"/>
             <w:r>
               <w:t>snippets/perspectives.js</w:t>
             </w:r>
-            <w:proofErr w:type="gramEnd"/>
           </w:p>
         </w:tc>
         <w:tc>
@@ -1301,16 +902,9 @@
             <w:tcW w:w="4508" w:type="dxa"/>
           </w:tcPr>
           <w:p>
-            <w:proofErr w:type="gramStart"/>
             <w:r>
-              <w:t>snippets/</w:t>
+              <w:t>snippets/perspectives.snippets</w:t>
             </w:r>
-            <w:proofErr w:type="spellStart"/>
-            <w:r>
-              <w:t>perspectives.snippets</w:t>
-            </w:r>
-            <w:proofErr w:type="spellEnd"/>
-            <w:proofErr w:type="gramEnd"/>
           </w:p>
         </w:tc>
         <w:tc>
@@ -1342,23 +936,15 @@
     </w:p>
     <w:p>
       <w:r>
-        <w:t xml:space="preserve">NB. De map </w:t>
-      </w:r>
-      <w:proofErr w:type="spellStart"/>
-      <w:r>
-        <w:t>perspectives</w:t>
-      </w:r>
-      <w:proofErr w:type="spellEnd"/>
-      <w:r>
-        <w:t xml:space="preserve"> moet aangemaakt worden in </w:t>
-      </w:r>
-      <w:proofErr w:type="spellStart"/>
-      <w:r>
-        <w:t>lib</w:t>
-      </w:r>
-      <w:proofErr w:type="spellEnd"/>
-      <w:r>
-        <w:t>/mode!</w:t>
+        <w:t>NB. De map perspectives moet aangemaakt worden in lib/</w:t>
+      </w:r>
+      <w:r>
+        <w:t>ace/</w:t>
+      </w:r>
+      <w:bookmarkStart w:id="0" w:name="_GoBack"/>
+      <w:bookmarkEnd w:id="0"/>
+      <w:r>
+        <w:t>mode!</w:t>
       </w:r>
     </w:p>
     <w:p>
@@ -1367,36 +953,12 @@
       </w:pPr>
       <w:r>
         <w:lastRenderedPageBreak/>
-        <w:t xml:space="preserve">Kitchen </w:t>
-      </w:r>
-      <w:proofErr w:type="spellStart"/>
-      <w:r>
-        <w:t>Sink</w:t>
-      </w:r>
-      <w:proofErr w:type="spellEnd"/>
-      <w:r>
-        <w:t xml:space="preserve"> Demo</w:t>
-      </w:r>
-    </w:p>
-    <w:p>
-      <w:r>
-        <w:t xml:space="preserve">Om de </w:t>
-      </w:r>
-      <w:proofErr w:type="spellStart"/>
-      <w:r>
-        <w:t>Perspectives</w:t>
-      </w:r>
-      <w:proofErr w:type="spellEnd"/>
-      <w:r>
-        <w:t xml:space="preserve"> Mode in de Kitchen </w:t>
-      </w:r>
-      <w:proofErr w:type="spellStart"/>
-      <w:r>
-        <w:t>Sink</w:t>
-      </w:r>
-      <w:proofErr w:type="spellEnd"/>
-      <w:r>
-        <w:t xml:space="preserve"> Demo te kunnen gebruiken, moet je de volgende handelingen uitvoeren:</w:t>
+        <w:t>Kitchen Sink Demo</w:t>
+      </w:r>
+    </w:p>
+    <w:p>
+      <w:r>
+        <w:t>Om de Perspectives Mode in de Kitchen Sink Demo te kunnen gebruiken, moet je de volgende handelingen uitvoeren:</w:t>
       </w:r>
     </w:p>
     <w:p>
@@ -1410,47 +972,11 @@
       <w:r>
         <w:t xml:space="preserve">Voeg de volgende regel toe aan </w:t>
       </w:r>
-      <w:proofErr w:type="spellStart"/>
       <w:r>
         <w:rPr>
           <w:rStyle w:val="inlinecode"/>
         </w:rPr>
-        <w:t>ace_root</w:t>
-      </w:r>
-      <w:proofErr w:type="spellEnd"/>
-      <w:r>
-        <w:rPr>
-          <w:rStyle w:val="inlinecode"/>
-        </w:rPr>
-        <w:t>/</w:t>
-      </w:r>
-      <w:proofErr w:type="spellStart"/>
-      <w:r>
-        <w:rPr>
-          <w:rStyle w:val="inlinecode"/>
-        </w:rPr>
-        <w:t>lib</w:t>
-      </w:r>
-      <w:proofErr w:type="spellEnd"/>
-      <w:r>
-        <w:rPr>
-          <w:rStyle w:val="inlinecode"/>
-        </w:rPr>
-        <w:t>/ace/</w:t>
-      </w:r>
-      <w:proofErr w:type="spellStart"/>
-      <w:r>
-        <w:rPr>
-          <w:rStyle w:val="inlinecode"/>
-        </w:rPr>
-        <w:t>ext</w:t>
-      </w:r>
-      <w:proofErr w:type="spellEnd"/>
-      <w:r>
-        <w:rPr>
-          <w:rStyle w:val="inlinecode"/>
-        </w:rPr>
-        <w:t>/modelist.js</w:t>
+        <w:t>ace_root/lib/ace/ext/modelist.js</w:t>
       </w:r>
       <w:r>
         <w:t xml:space="preserve"> om de mode te declareren en om een bestandsextensie te kiezen:</w:t>
@@ -1461,26 +987,8 @@
         <w:pStyle w:val="Code"/>
         <w:ind w:firstLine="720"/>
       </w:pPr>
-      <w:proofErr w:type="spellStart"/>
-      <w:proofErr w:type="gramStart"/>
-      <w:r>
-        <w:t>Perspectives</w:t>
-      </w:r>
-      <w:proofErr w:type="spellEnd"/>
-      <w:r>
-        <w:t>:[</w:t>
-      </w:r>
-      <w:proofErr w:type="gramEnd"/>
-      <w:r>
-        <w:t>"</w:t>
-      </w:r>
-      <w:proofErr w:type="spellStart"/>
-      <w:r>
-        <w:t>psp</w:t>
-      </w:r>
-      <w:proofErr w:type="spellEnd"/>
-      <w:r>
-        <w:t>"],</w:t>
+      <w:r>
+        <w:t>Perspectives:["psp"],</w:t>
       </w:r>
     </w:p>
     <w:p>
@@ -1494,61 +1002,21 @@
       <w:r>
         <w:t xml:space="preserve">Voeg het voorbeeld bestand toe aan </w:t>
       </w:r>
-      <w:proofErr w:type="spellStart"/>
       <w:r>
         <w:rPr>
           <w:rStyle w:val="inlinecode"/>
         </w:rPr>
-        <w:t>ace_root</w:t>
-      </w:r>
-      <w:proofErr w:type="spellEnd"/>
-      <w:r>
-        <w:rPr>
-          <w:rStyle w:val="inlinecode"/>
-        </w:rPr>
-        <w:t>/demo/</w:t>
-      </w:r>
-      <w:proofErr w:type="spellStart"/>
-      <w:r>
-        <w:rPr>
-          <w:rStyle w:val="inlinecode"/>
-        </w:rPr>
-        <w:t>kitchen-sink</w:t>
-      </w:r>
-      <w:proofErr w:type="spellEnd"/>
-      <w:r>
-        <w:rPr>
-          <w:rStyle w:val="inlinecode"/>
-        </w:rPr>
-        <w:t>/</w:t>
-      </w:r>
-      <w:proofErr w:type="spellStart"/>
-      <w:r>
-        <w:rPr>
-          <w:rStyle w:val="inlinecode"/>
-        </w:rPr>
-        <w:t>docs</w:t>
-      </w:r>
-      <w:proofErr w:type="spellEnd"/>
-      <w:r>
-        <w:t xml:space="preserve">. Dit bestand moet de naam hebben van de mode (case </w:t>
-      </w:r>
-      <w:proofErr w:type="spellStart"/>
-      <w:r>
-        <w:t>insensitive</w:t>
-      </w:r>
-      <w:proofErr w:type="spellEnd"/>
-      <w:r>
-        <w:t xml:space="preserve">) en eindigen op de gedeclareerde extensie, dus: </w:t>
-      </w:r>
-      <w:proofErr w:type="spellStart"/>
+        <w:t>ace_root/demo/kitchen-sink/docs</w:t>
+      </w:r>
+      <w:r>
+        <w:t xml:space="preserve">. Dit bestand moet de naam hebben van de mode (case insensitive) en eindigen op de gedeclareerde extensie, dus: </w:t>
+      </w:r>
       <w:r>
         <w:rPr>
           <w:rStyle w:val="inlinecode"/>
         </w:rPr>
         <w:t>perspectives.psp</w:t>
       </w:r>
-      <w:proofErr w:type="spellEnd"/>
       <w:r>
         <w:t>.</w:t>
       </w:r>
@@ -1665,47 +1133,13 @@
         <w:footnoteRef/>
       </w:r>
       <w:r>
-        <w:t xml:space="preserve"> </w:t>
-      </w:r>
-      <w:proofErr w:type="spellStart"/>
-      <w:proofErr w:type="gramStart"/>
-      <w:r>
-        <w:t>perspect</w:t>
-      </w:r>
-      <w:proofErr w:type="gramEnd"/>
-      <w:r>
-        <w:t>_root</w:t>
-      </w:r>
-      <w:proofErr w:type="spellEnd"/>
-      <w:r>
-        <w:t xml:space="preserve"> is een variabele; op moment van schrijven is de actuele directory</w:t>
-      </w:r>
-      <w:r>
-        <w:t xml:space="preserve"> /Users/</w:t>
-      </w:r>
-      <w:proofErr w:type="spellStart"/>
-      <w:r>
-        <w:t>joopringelberg</w:t>
-      </w:r>
-      <w:proofErr w:type="spellEnd"/>
-      <w:r>
-        <w:t>/Code/</w:t>
-      </w:r>
-      <w:proofErr w:type="spellStart"/>
-      <w:r>
-        <w:t>perspectives</w:t>
-      </w:r>
-      <w:proofErr w:type="spellEnd"/>
-      <w:r>
-        <w:t>-</w:t>
-      </w:r>
-      <w:proofErr w:type="spellStart"/>
-      <w:r>
-        <w:t>electron</w:t>
-      </w:r>
-      <w:proofErr w:type="spellEnd"/>
-      <w:r>
-        <w:t>-app</w:t>
+        <w:t xml:space="preserve"> perspect_root is een variabele; op moment van schrijven is de actuele directory</w:t>
+      </w:r>
+      <w:r>
+        <w:t xml:space="preserve"> /Users/joopringelberg/Code/</w:t>
+      </w:r>
+      <w:r>
+        <w:t>perspectives-electron-app</w:t>
       </w:r>
       <w:r>
         <w:t>.</w:t>

</xml_diff>